<commit_message>
Added details in who did what
</commit_message>
<xml_diff>
--- a/Requirements/p06_RequirementsSpecifications.docx
+++ b/Requirements/p06_RequirementsSpecifications.docx
@@ -31579,7 +31579,6 @@
         </w:rPr>
       </w:pPr>
     </w:p>
-    <w:p/>
     <w:tbl>
       <w:tblPr>
         <w:tblStyle w:val="af6"/>
@@ -31646,9 +31645,16 @@
           </w:tcPr>
           <w:p>
             <w:r>
-              <w:t>4 Use Case Descriptions + 4 Sequence Diagrams + Assigned Class Diagrams and Class Relations</w:t>
-            </w:r>
-          </w:p>
+              <w:t>4 Use Case Descriptions + 4 Sequence Diagrams + Assigned Class Diagrams and Class Relations.</w:t>
+            </w:r>
+          </w:p>
+          <w:p/>
+          <w:p>
+            <w:r>
+              <w:t>Completed UC Description of: UC013, UC014, UC0015, UC016.</w:t>
+            </w:r>
+          </w:p>
+          <w:p/>
         </w:tc>
       </w:tr>
       <w:tr>
@@ -31658,7 +31664,7 @@
           </w:tcPr>
           <w:p>
             <w:r>
-              <w:t>Wahab</w:t>
+              <w:t>Abdul Wahab</w:t>
             </w:r>
           </w:p>
         </w:tc>
@@ -31673,9 +31679,16 @@
           </w:p>
           <w:p>
             <w:r>
-              <w:t>Class Diagrams + Class descriptions</w:t>
-            </w:r>
-          </w:p>
+              <w:t>Class Diagrams + Class descriptions.</w:t>
+            </w:r>
+          </w:p>
+          <w:p/>
+          <w:p>
+            <w:r>
+              <w:t>Completed UC Description of: UC017, UC018, UC019, UC020.</w:t>
+            </w:r>
+          </w:p>
+          <w:p/>
         </w:tc>
       </w:tr>
       <w:tr>
@@ -31700,9 +31713,16 @@
           </w:p>
           <w:p>
             <w:r>
-              <w:t>Class Diagrams + Class descriptions + State Diagram</w:t>
-            </w:r>
-          </w:p>
+              <w:t>Class Diagrams + Class descriptions + State Diagram.</w:t>
+            </w:r>
+          </w:p>
+          <w:p/>
+          <w:p>
+            <w:r>
+              <w:t>Completed UC Description of: UC001, UC002, UC003, UC004.</w:t>
+            </w:r>
+          </w:p>
+          <w:p/>
         </w:tc>
       </w:tr>
       <w:tr>
@@ -31730,6 +31750,13 @@
               <w:t>Class Diagrams + Use Case Diagram + Pasting and Editing sections from last deliverable</w:t>
             </w:r>
           </w:p>
+          <w:p/>
+          <w:p>
+            <w:r>
+              <w:t>Completed UC Description of: UC006, UC007, UC008, UC011.</w:t>
+            </w:r>
+          </w:p>
+          <w:p/>
         </w:tc>
       </w:tr>
       <w:tr>
@@ -31757,6 +31784,13 @@
               <w:t xml:space="preserve">Class Diagrams </w:t>
             </w:r>
           </w:p>
+          <w:p/>
+          <w:p>
+            <w:r>
+              <w:t>Completed UC Description of: UC005, UC009, UC010, UC012.</w:t>
+            </w:r>
+          </w:p>
+          <w:p/>
         </w:tc>
       </w:tr>
     </w:tbl>

</xml_diff>

<commit_message>
Fixed a mistake in typing
</commit_message>
<xml_diff>
--- a/Requirements/p06_RequirementsSpecifications.docx
+++ b/Requirements/p06_RequirementsSpecifications.docx
@@ -60,7 +60,27 @@
           <w:sz w:val="28"/>
           <w:szCs w:val="28"/>
         </w:rPr>
-        <w:t>P06: Open Source Backend In Rust</w:t>
+        <w:t xml:space="preserve">P06: </w:t>
+      </w:r>
+      <w:proofErr w:type="gramStart"/>
+      <w:r>
+        <w:rPr>
+          <w:b/>
+          <w:smallCaps/>
+          <w:sz w:val="28"/>
+          <w:szCs w:val="28"/>
+        </w:rPr>
+        <w:t>Open Source</w:t>
+      </w:r>
+      <w:proofErr w:type="gramEnd"/>
+      <w:r>
+        <w:rPr>
+          <w:b/>
+          <w:smallCaps/>
+          <w:sz w:val="28"/>
+          <w:szCs w:val="28"/>
+        </w:rPr>
+        <w:t xml:space="preserve"> Backend In Rust</w:t>
       </w:r>
     </w:p>
     <w:p>
@@ -473,12 +493,21 @@
                 <w:smallCaps/>
               </w:rPr>
             </w:pPr>
+            <w:proofErr w:type="spellStart"/>
             <w:r>
               <w:rPr>
                 <w:b/>
                 <w:smallCaps/>
               </w:rPr>
-              <w:t>Moiz Raza Amir</w:t>
+              <w:t>Moiz</w:t>
+            </w:r>
+            <w:proofErr w:type="spellEnd"/>
+            <w:r>
+              <w:rPr>
+                <w:b/>
+                <w:smallCaps/>
+              </w:rPr>
+              <w:t xml:space="preserve"> Raza Amir</w:t>
             </w:r>
           </w:p>
         </w:tc>
@@ -1016,7 +1045,15 @@
         <w:jc w:val="both"/>
       </w:pPr>
       <w:r>
-        <w:t>To provide context for our project, Backend as a Service (BaaS) solutions essentially abstract away the complexities of REST API  such that the developer only needs to create the frontend and use the ready-made BaaS service’s methods to handle the backend. This increases a developer’s productivity as there is no need to write complex backend code as a result. Many known BaaS services come bundled with several available functionalities such as:</w:t>
+        <w:t xml:space="preserve">To provide context for our project, Backend as a Service (BaaS) solutions essentially abstract away the complexities of REST </w:t>
+      </w:r>
+      <w:proofErr w:type="gramStart"/>
+      <w:r>
+        <w:t>API  such</w:t>
+      </w:r>
+      <w:proofErr w:type="gramEnd"/>
+      <w:r>
+        <w:t xml:space="preserve"> that the developer only needs to create the frontend and use the ready-made BaaS service’s methods to handle the backend. This increases a developer’s productivity as there is no need to write complex backend code as a result. Many known BaaS services come bundled with several available functionalities such as:</w:t>
       </w:r>
     </w:p>
     <w:p>
@@ -1033,6 +1070,7 @@
         <w:ind w:left="1080" w:hanging="360"/>
         <w:jc w:val="both"/>
       </w:pPr>
+      <w:proofErr w:type="gramStart"/>
       <w:r>
         <w:t>●</w:t>
       </w:r>
@@ -1052,6 +1090,7 @@
         </w:rPr>
         <w:tab/>
       </w:r>
+      <w:proofErr w:type="gramEnd"/>
       <w:r>
         <w:t>Built-in REST API CRUD operations</w:t>
       </w:r>
@@ -1062,6 +1101,7 @@
         <w:ind w:left="1080" w:hanging="360"/>
         <w:jc w:val="both"/>
       </w:pPr>
+      <w:proofErr w:type="gramStart"/>
       <w:r>
         <w:t>●</w:t>
       </w:r>
@@ -1081,6 +1121,7 @@
         </w:rPr>
         <w:tab/>
       </w:r>
+      <w:proofErr w:type="gramEnd"/>
       <w:r>
         <w:t>Out-of-the-box authentication</w:t>
       </w:r>
@@ -1091,6 +1132,7 @@
         <w:ind w:left="1080" w:hanging="360"/>
         <w:jc w:val="both"/>
       </w:pPr>
+      <w:proofErr w:type="gramStart"/>
       <w:r>
         <w:t>●</w:t>
       </w:r>
@@ -1110,6 +1152,7 @@
         </w:rPr>
         <w:tab/>
       </w:r>
+      <w:proofErr w:type="gramEnd"/>
       <w:r>
         <w:t>File Storage</w:t>
       </w:r>
@@ -1120,6 +1163,7 @@
         <w:ind w:left="1080" w:hanging="360"/>
         <w:jc w:val="both"/>
       </w:pPr>
+      <w:proofErr w:type="gramStart"/>
       <w:r>
         <w:t>●</w:t>
       </w:r>
@@ -1139,6 +1183,7 @@
         </w:rPr>
         <w:tab/>
       </w:r>
+      <w:proofErr w:type="gramEnd"/>
       <w:r>
         <w:t>OAuth Adapters</w:t>
       </w:r>
@@ -1149,6 +1194,7 @@
         <w:ind w:left="1080" w:hanging="360"/>
         <w:jc w:val="both"/>
       </w:pPr>
+      <w:proofErr w:type="gramStart"/>
       <w:r>
         <w:t>●</w:t>
       </w:r>
@@ -1168,6 +1214,7 @@
         </w:rPr>
         <w:tab/>
       </w:r>
+      <w:proofErr w:type="gramEnd"/>
       <w:r>
         <w:t>Realtime Databases (useful for chat applications)</w:t>
       </w:r>
@@ -1185,7 +1232,23 @@
         <w:jc w:val="both"/>
       </w:pPr>
       <w:r>
-        <w:t>This makes BaaS solutions attractive for developers. There exist several BaaS services, such as ‘Firebase’ by Google. However, Firebase is closed source and any hosting of the database and other media is done by Google itself which some developers find problematic. Firebase also uses a proprietary data store called “Firestore” which makes data migration a hassle.</w:t>
+        <w:t xml:space="preserve">This makes BaaS solutions attractive for developers. There exist several BaaS services, such as ‘Firebase’ by Google. However, Firebase is closed </w:t>
+      </w:r>
+      <w:proofErr w:type="gramStart"/>
+      <w:r>
+        <w:t>source</w:t>
+      </w:r>
+      <w:proofErr w:type="gramEnd"/>
+      <w:r>
+        <w:t xml:space="preserve"> and any hosting of the database and other media is done by Google itself which some developers find problematic. Firebase also uses a proprietary data store called “</w:t>
+      </w:r>
+      <w:proofErr w:type="spellStart"/>
+      <w:r>
+        <w:t>Firestore</w:t>
+      </w:r>
+      <w:proofErr w:type="spellEnd"/>
+      <w:r>
+        <w:t>” which makes data migration a hassle.</w:t>
       </w:r>
     </w:p>
     <w:p>
@@ -1201,7 +1264,23 @@
         <w:jc w:val="both"/>
       </w:pPr>
       <w:r>
-        <w:t>As such, there is a growing trend in self-hosting for reasons such as freedom and independence in hosting one’s own services, as well as having the ability to customize applications. Due to the increasing need of customizable services and providing transparency to users, Open Source projects are becoming popular.  However, self-hosting open-source BaaS solutions can be tricky as there are several services that need to be configured for them to work securely and efficiently. Most of the existing BaaS solutions provide first-class support for usage as a service. However, they are hosted by the provider, and support for self-hosting in this domain is limited.</w:t>
+        <w:t xml:space="preserve">As such, there is a growing trend in self-hosting for reasons such as freedom and independence in hosting one’s own services, as well as having the ability to customize applications. Due to the increasing need of customizable services and providing transparency to users, </w:t>
+      </w:r>
+      <w:proofErr w:type="gramStart"/>
+      <w:r>
+        <w:t>Open Source</w:t>
+      </w:r>
+      <w:proofErr w:type="gramEnd"/>
+      <w:r>
+        <w:t xml:space="preserve"> projects are becoming popular.  However, self-hosting open-source BaaS solutions can be tricky as there are several services that need to be configured for them to work securely and efficiently. Most of the existing </w:t>
+      </w:r>
+      <w:proofErr w:type="gramStart"/>
+      <w:r>
+        <w:t>BaaS</w:t>
+      </w:r>
+      <w:proofErr w:type="gramEnd"/>
+      <w:r>
+        <w:t xml:space="preserve"> solutions provide first-class support for usage as a service. However, they are hosted by the provider, and support for self-hosting in this domain is limited.</w:t>
       </w:r>
     </w:p>
     <w:p>
@@ -1225,6 +1304,7 @@
         </w:r>
       </w:hyperlink>
       <w:hyperlink r:id="rId8">
+        <w:proofErr w:type="spellStart"/>
         <w:r>
           <w:rPr>
             <w:color w:val="1155CC"/>
@@ -1232,6 +1312,7 @@
           </w:rPr>
           <w:t>Pocketbase</w:t>
         </w:r>
+        <w:proofErr w:type="spellEnd"/>
       </w:hyperlink>
       <w:r>
         <w:t xml:space="preserve"> and</w:t>
@@ -1242,6 +1323,7 @@
         </w:r>
       </w:hyperlink>
       <w:hyperlink r:id="rId10">
+        <w:proofErr w:type="spellStart"/>
         <w:r>
           <w:rPr>
             <w:color w:val="1155CC"/>
@@ -1249,9 +1331,18 @@
           </w:rPr>
           <w:t>Supabase</w:t>
         </w:r>
+        <w:proofErr w:type="spellEnd"/>
       </w:hyperlink>
       <w:r>
-        <w:t xml:space="preserve"> are close relatives of the idea, and are the references that will be used throughout the development of our project. The goal is to create a lightweight and fast backend while providing users well made documentation and a clean UI to easily navigate our service. There is a high demand for efficient and less storage intensive backend solutions and we are choosing to address this need.</w:t>
+        <w:t xml:space="preserve"> are close relatives of the idea, and are the references that will be used throughout the development of our project. The goal is to create a lightweight and fast backend while providing users </w:t>
+      </w:r>
+      <w:proofErr w:type="spellStart"/>
+      <w:r>
+        <w:t>well made</w:t>
+      </w:r>
+      <w:proofErr w:type="spellEnd"/>
+      <w:r>
+        <w:t xml:space="preserve"> documentation and a clean UI to easily navigate our service. There is a high demand for efficient and less storage intensive backend solutions and we are choosing to address this need.</w:t>
       </w:r>
     </w:p>
     <w:p>
@@ -1268,7 +1359,23 @@
       </w:pPr>
       <w:r>
         <w:lastRenderedPageBreak/>
-        <w:t>Unlike Pocketbase which uses Go and Supabase which uses Typescript, we will be writing our backend in Rust: a fast, systems programming language that performs orders of magnitudes better than both Go and Typescript in benchmarks. Rust is also known for its robust error handling mechanisms and type-safety that make software safe from expensive errors such as “null pointer exceptions” and allows for a great degree of compiler level optimization. For these reasons we felt that it was appropriate to program our project in Rust.</w:t>
+        <w:t xml:space="preserve">Unlike </w:t>
+      </w:r>
+      <w:proofErr w:type="spellStart"/>
+      <w:r>
+        <w:t>Pocketbase</w:t>
+      </w:r>
+      <w:proofErr w:type="spellEnd"/>
+      <w:r>
+        <w:t xml:space="preserve"> which uses Go and </w:t>
+      </w:r>
+      <w:proofErr w:type="spellStart"/>
+      <w:r>
+        <w:t>Supabase</w:t>
+      </w:r>
+      <w:proofErr w:type="spellEnd"/>
+      <w:r>
+        <w:t xml:space="preserve"> which uses Typescript, we will be writing our backend in Rust: a fast, systems programming language that performs orders of magnitudes better than both Go and Typescript in benchmarks. Rust is also known for its robust error handling mechanisms and type-safety that make software safe from expensive errors such as “null pointer exceptions” and allows for a great degree of compiler level optimization. For these reasons we felt that it was appropriate to program our project in Rust.</w:t>
       </w:r>
     </w:p>
     <w:p>
@@ -1284,7 +1391,23 @@
         <w:jc w:val="both"/>
       </w:pPr>
       <w:r>
-        <w:t>The potential users will mainly be developers. However when developers deploy our service as a backend for their softwares, System Admins will be able to use our provided User Interface to make any edits.</w:t>
+        <w:t xml:space="preserve">The potential users will mainly be developers. </w:t>
+      </w:r>
+      <w:proofErr w:type="gramStart"/>
+      <w:r>
+        <w:t>However</w:t>
+      </w:r>
+      <w:proofErr w:type="gramEnd"/>
+      <w:r>
+        <w:t xml:space="preserve"> when developers deploy our service as a backend for their </w:t>
+      </w:r>
+      <w:proofErr w:type="spellStart"/>
+      <w:r>
+        <w:t>softwares</w:t>
+      </w:r>
+      <w:proofErr w:type="spellEnd"/>
+      <w:r>
+        <w:t>, System Admins will be able to use our provided User Interface to make any edits.</w:t>
       </w:r>
     </w:p>
     <w:p/>
@@ -1468,6 +1591,7 @@
               <w:ind w:left="1080" w:hanging="360"/>
               <w:jc w:val="both"/>
             </w:pPr>
+            <w:proofErr w:type="gramStart"/>
             <w:r>
               <w:t>●</w:t>
             </w:r>
@@ -1487,6 +1611,7 @@
               </w:rPr>
               <w:tab/>
             </w:r>
+            <w:proofErr w:type="gramEnd"/>
             <w:r>
               <w:t>REST API CRUD operations</w:t>
             </w:r>
@@ -1497,6 +1622,7 @@
               <w:ind w:left="1080" w:hanging="360"/>
               <w:jc w:val="both"/>
             </w:pPr>
+            <w:proofErr w:type="gramStart"/>
             <w:r>
               <w:t>●</w:t>
             </w:r>
@@ -1516,6 +1642,7 @@
               </w:rPr>
               <w:tab/>
             </w:r>
+            <w:proofErr w:type="gramEnd"/>
             <w:r>
               <w:t>Authentication</w:t>
             </w:r>
@@ -1526,6 +1653,7 @@
               <w:ind w:left="1080" w:hanging="360"/>
               <w:jc w:val="both"/>
             </w:pPr>
+            <w:proofErr w:type="gramStart"/>
             <w:r>
               <w:t>●</w:t>
             </w:r>
@@ -1545,6 +1673,7 @@
               </w:rPr>
               <w:tab/>
             </w:r>
+            <w:proofErr w:type="gramEnd"/>
             <w:r>
               <w:t>File Storage</w:t>
             </w:r>
@@ -1555,6 +1684,7 @@
               <w:ind w:left="1080" w:hanging="360"/>
               <w:jc w:val="both"/>
             </w:pPr>
+            <w:proofErr w:type="gramStart"/>
             <w:r>
               <w:t>●</w:t>
             </w:r>
@@ -1574,6 +1704,7 @@
               </w:rPr>
               <w:tab/>
             </w:r>
+            <w:proofErr w:type="gramEnd"/>
             <w:r>
               <w:t>OAuth Adapters</w:t>
             </w:r>
@@ -1584,6 +1715,7 @@
               <w:ind w:left="1080" w:hanging="360"/>
               <w:jc w:val="both"/>
             </w:pPr>
+            <w:proofErr w:type="gramStart"/>
             <w:r>
               <w:t>●</w:t>
             </w:r>
@@ -1603,6 +1735,7 @@
               </w:rPr>
               <w:tab/>
             </w:r>
+            <w:proofErr w:type="gramEnd"/>
             <w:r>
               <w:t>Realtime Databases (optional)</w:t>
             </w:r>
@@ -1667,6 +1800,7 @@
               <w:ind w:left="1080" w:hanging="360"/>
               <w:jc w:val="both"/>
             </w:pPr>
+            <w:proofErr w:type="gramStart"/>
             <w:r>
               <w:t>●</w:t>
             </w:r>
@@ -1686,6 +1820,7 @@
               </w:rPr>
               <w:tab/>
             </w:r>
+            <w:proofErr w:type="gramEnd"/>
             <w:r>
               <w:t>User Management</w:t>
             </w:r>
@@ -1695,6 +1830,7 @@
               <w:ind w:left="1080" w:hanging="360"/>
               <w:jc w:val="both"/>
             </w:pPr>
+            <w:proofErr w:type="gramStart"/>
             <w:r>
               <w:t>●</w:t>
             </w:r>
@@ -1714,6 +1850,7 @@
               </w:rPr>
               <w:tab/>
             </w:r>
+            <w:proofErr w:type="gramEnd"/>
             <w:r>
               <w:t>System Configuration &amp; Customization</w:t>
             </w:r>
@@ -1723,6 +1860,7 @@
               <w:ind w:left="1080" w:hanging="360"/>
               <w:jc w:val="both"/>
             </w:pPr>
+            <w:proofErr w:type="gramStart"/>
             <w:r>
               <w:t>●</w:t>
             </w:r>
@@ -1742,6 +1880,7 @@
               </w:rPr>
               <w:tab/>
             </w:r>
+            <w:proofErr w:type="gramEnd"/>
             <w:r>
               <w:t>Security Management</w:t>
             </w:r>
@@ -1751,6 +1890,7 @@
               <w:ind w:left="1080" w:hanging="360"/>
               <w:jc w:val="both"/>
             </w:pPr>
+            <w:proofErr w:type="gramStart"/>
             <w:r>
               <w:t>●</w:t>
             </w:r>
@@ -1770,6 +1910,7 @@
               </w:rPr>
               <w:tab/>
             </w:r>
+            <w:proofErr w:type="gramEnd"/>
             <w:r>
               <w:t>Data Management</w:t>
             </w:r>
@@ -1779,6 +1920,7 @@
               <w:ind w:left="1080" w:hanging="360"/>
               <w:jc w:val="both"/>
             </w:pPr>
+            <w:proofErr w:type="gramStart"/>
             <w:r>
               <w:t>●</w:t>
             </w:r>
@@ -1798,6 +1940,7 @@
               </w:rPr>
               <w:tab/>
             </w:r>
+            <w:proofErr w:type="gramEnd"/>
             <w:r>
               <w:t>Scaling &amp; Resource Management</w:t>
             </w:r>
@@ -1807,6 +1950,7 @@
               <w:ind w:left="1080" w:hanging="360"/>
               <w:jc w:val="both"/>
             </w:pPr>
+            <w:proofErr w:type="gramStart"/>
             <w:r>
               <w:t>●</w:t>
             </w:r>
@@ -1826,6 +1970,7 @@
               </w:rPr>
               <w:tab/>
             </w:r>
+            <w:proofErr w:type="gramEnd"/>
             <w:r>
               <w:t>Backup &amp; Recovery</w:t>
             </w:r>
@@ -1835,6 +1980,7 @@
               <w:ind w:left="1080" w:hanging="360"/>
               <w:jc w:val="both"/>
             </w:pPr>
+            <w:proofErr w:type="gramStart"/>
             <w:r>
               <w:t>●</w:t>
             </w:r>
@@ -1854,6 +2000,7 @@
               </w:rPr>
               <w:tab/>
             </w:r>
+            <w:proofErr w:type="gramEnd"/>
             <w:r>
               <w:t>Troubleshooting &amp; Support</w:t>
             </w:r>
@@ -2226,8 +2373,17 @@
           <w:color w:val="000000"/>
           <w:highlight w:val="white"/>
         </w:rPr>
-        <w:t>Create and remove an index on a collection through the UI</w:t>
+        <w:t xml:space="preserve">Create and remove an index on a collection through the </w:t>
       </w:r>
+      <w:proofErr w:type="gramStart"/>
+      <w:r>
+        <w:rPr>
+          <w:color w:val="000000"/>
+          <w:highlight w:val="white"/>
+        </w:rPr>
+        <w:t>UI</w:t>
+      </w:r>
+      <w:proofErr w:type="gramEnd"/>
     </w:p>
     <w:p>
       <w:pPr>
@@ -2266,8 +2422,16 @@
         <w:rPr>
           <w:highlight w:val="white"/>
         </w:rPr>
-        <w:t>Store, retrieve and delete a file through the API</w:t>
+        <w:t xml:space="preserve">Store, retrieve and delete a file through the </w:t>
       </w:r>
+      <w:proofErr w:type="gramStart"/>
+      <w:r>
+        <w:rPr>
+          <w:highlight w:val="white"/>
+        </w:rPr>
+        <w:t>API</w:t>
+      </w:r>
+      <w:proofErr w:type="gramEnd"/>
     </w:p>
     <w:p>
       <w:pPr>
@@ -2283,8 +2447,16 @@
         <w:rPr>
           <w:highlight w:val="white"/>
         </w:rPr>
-        <w:t>Set access rules on files and tables through the UI</w:t>
+        <w:t xml:space="preserve">Set access rules on files and tables through the </w:t>
       </w:r>
+      <w:proofErr w:type="gramStart"/>
+      <w:r>
+        <w:rPr>
+          <w:highlight w:val="white"/>
+        </w:rPr>
+        <w:t>UI</w:t>
+      </w:r>
+      <w:proofErr w:type="gramEnd"/>
     </w:p>
     <w:p>
       <w:pPr>
@@ -2334,8 +2506,16 @@
         <w:rPr>
           <w:highlight w:val="white"/>
         </w:rPr>
-        <w:t>Log in/out user</w:t>
+        <w:t xml:space="preserve">Log in/out </w:t>
       </w:r>
+      <w:proofErr w:type="gramStart"/>
+      <w:r>
+        <w:rPr>
+          <w:highlight w:val="white"/>
+        </w:rPr>
+        <w:t>user</w:t>
+      </w:r>
+      <w:proofErr w:type="gramEnd"/>
     </w:p>
     <w:p>
       <w:pPr>
@@ -2351,8 +2531,16 @@
         <w:rPr>
           <w:highlight w:val="white"/>
         </w:rPr>
-        <w:t>Allow user to reset their passwords through the API</w:t>
+        <w:t xml:space="preserve">Allow user to reset their passwords through the </w:t>
       </w:r>
+      <w:proofErr w:type="gramStart"/>
+      <w:r>
+        <w:rPr>
+          <w:highlight w:val="white"/>
+        </w:rPr>
+        <w:t>API</w:t>
+      </w:r>
+      <w:proofErr w:type="gramEnd"/>
     </w:p>
     <w:p>
       <w:pPr>
@@ -2402,8 +2590,16 @@
         <w:rPr>
           <w:highlight w:val="white"/>
         </w:rPr>
-        <w:t>Start a Server to serve all the requests</w:t>
+        <w:t xml:space="preserve">Start a Server to serve all the </w:t>
       </w:r>
+      <w:proofErr w:type="gramStart"/>
+      <w:r>
+        <w:rPr>
+          <w:highlight w:val="white"/>
+        </w:rPr>
+        <w:t>requests</w:t>
+      </w:r>
+      <w:proofErr w:type="gramEnd"/>
     </w:p>
     <w:p>
       <w:pPr>
@@ -2419,8 +2615,16 @@
         <w:rPr>
           <w:highlight w:val="white"/>
         </w:rPr>
-        <w:t>Upload and alter S3 credentials to change file upload destination</w:t>
+        <w:t xml:space="preserve">Upload and alter S3 credentials to change file upload </w:t>
       </w:r>
+      <w:proofErr w:type="gramStart"/>
+      <w:r>
+        <w:rPr>
+          <w:highlight w:val="white"/>
+        </w:rPr>
+        <w:t>destination</w:t>
+      </w:r>
+      <w:proofErr w:type="gramEnd"/>
     </w:p>
     <w:p>
       <w:pPr>
@@ -2436,8 +2640,16 @@
         <w:rPr>
           <w:highlight w:val="white"/>
         </w:rPr>
-        <w:t>Upload and alter email credentials to change email server destination</w:t>
+        <w:t xml:space="preserve">Upload and alter email credentials to change email server </w:t>
       </w:r>
+      <w:proofErr w:type="gramStart"/>
+      <w:r>
+        <w:rPr>
+          <w:highlight w:val="white"/>
+        </w:rPr>
+        <w:t>destination</w:t>
+      </w:r>
+      <w:proofErr w:type="gramEnd"/>
     </w:p>
     <w:p/>
     <w:p>
@@ -10511,7 +10723,21 @@
               <w:rPr>
                 <w:rFonts w:ascii="Times New Roman" w:eastAsia="Times New Roman" w:hAnsi="Times New Roman" w:cs="Times New Roman"/>
               </w:rPr>
-              <w:t>In the case of creating collection with API, The steps go from Step 1 directly to Step 4</w:t>
+              <w:t xml:space="preserve">In the case of creating collection with API, </w:t>
+            </w:r>
+            <w:proofErr w:type="gramStart"/>
+            <w:r>
+              <w:rPr>
+                <w:rFonts w:ascii="Times New Roman" w:eastAsia="Times New Roman" w:hAnsi="Times New Roman" w:cs="Times New Roman"/>
+              </w:rPr>
+              <w:t>The</w:t>
+            </w:r>
+            <w:proofErr w:type="gramEnd"/>
+            <w:r>
+              <w:rPr>
+                <w:rFonts w:ascii="Times New Roman" w:eastAsia="Times New Roman" w:hAnsi="Times New Roman" w:cs="Times New Roman"/>
+              </w:rPr>
+              <w:t xml:space="preserve"> steps go from Step 1 directly to Step 4</w:t>
             </w:r>
           </w:p>
         </w:tc>
@@ -10664,7 +10890,21 @@
               <w:rPr>
                 <w:rFonts w:ascii="Times New Roman" w:eastAsia="Times New Roman" w:hAnsi="Times New Roman" w:cs="Times New Roman"/>
               </w:rPr>
-              <w:t>In Step 4,. if a collection with the same name already exists, an error message saying ‘collection already exists’ is returned. Or in the case of API, an error object is returned to the user. Which means the user is unable to create the given collection.</w:t>
+              <w:t xml:space="preserve">In Step </w:t>
+            </w:r>
+            <w:proofErr w:type="gramStart"/>
+            <w:r>
+              <w:rPr>
+                <w:rFonts w:ascii="Times New Roman" w:eastAsia="Times New Roman" w:hAnsi="Times New Roman" w:cs="Times New Roman"/>
+              </w:rPr>
+              <w:t>4,.</w:t>
+            </w:r>
+            <w:proofErr w:type="gramEnd"/>
+            <w:r>
+              <w:rPr>
+                <w:rFonts w:ascii="Times New Roman" w:eastAsia="Times New Roman" w:hAnsi="Times New Roman" w:cs="Times New Roman"/>
+              </w:rPr>
+              <w:t xml:space="preserve"> if a collection with the same name already exists, an error message saying ‘collection already exists’ is returned. Or in the case of API, an error object is returned to the user. Which means the user is unable to create the given collection.</w:t>
             </w:r>
           </w:p>
         </w:tc>
@@ -11536,11 +11776,33 @@
                 <w:rFonts w:ascii="Times New Roman" w:eastAsia="Times New Roman" w:hAnsi="Times New Roman" w:cs="Times New Roman"/>
               </w:rPr>
             </w:pPr>
-            <w:r>
-              <w:rPr>
-                <w:rFonts w:ascii="Times New Roman" w:eastAsia="Times New Roman" w:hAnsi="Times New Roman" w:cs="Times New Roman"/>
-              </w:rPr>
-              <w:t>All of the Data in the collection is deleted and the Collection can not be accessed anymore unless it is created again</w:t>
+            <w:proofErr w:type="gramStart"/>
+            <w:r>
+              <w:rPr>
+                <w:rFonts w:ascii="Times New Roman" w:eastAsia="Times New Roman" w:hAnsi="Times New Roman" w:cs="Times New Roman"/>
+              </w:rPr>
+              <w:t>All of</w:t>
+            </w:r>
+            <w:proofErr w:type="gramEnd"/>
+            <w:r>
+              <w:rPr>
+                <w:rFonts w:ascii="Times New Roman" w:eastAsia="Times New Roman" w:hAnsi="Times New Roman" w:cs="Times New Roman"/>
+              </w:rPr>
+              <w:t xml:space="preserve"> the Data in the collection is deleted and the Collection </w:t>
+            </w:r>
+            <w:proofErr w:type="spellStart"/>
+            <w:r>
+              <w:rPr>
+                <w:rFonts w:ascii="Times New Roman" w:eastAsia="Times New Roman" w:hAnsi="Times New Roman" w:cs="Times New Roman"/>
+              </w:rPr>
+              <w:t>can not</w:t>
+            </w:r>
+            <w:proofErr w:type="spellEnd"/>
+            <w:r>
+              <w:rPr>
+                <w:rFonts w:ascii="Times New Roman" w:eastAsia="Times New Roman" w:hAnsi="Times New Roman" w:cs="Times New Roman"/>
+              </w:rPr>
+              <w:t xml:space="preserve"> be accessed anymore unless it is created again</w:t>
             </w:r>
           </w:p>
         </w:tc>
@@ -12009,7 +12271,21 @@
               <w:rPr>
                 <w:rFonts w:ascii="Times New Roman" w:eastAsia="Times New Roman" w:hAnsi="Times New Roman" w:cs="Times New Roman"/>
               </w:rPr>
-              <w:t xml:space="preserve">In step 3, if a collection is unable to be deleted due to certain rules being set on the collection, then an error response is returned mentioning the collection can not be deleted. </w:t>
+              <w:t xml:space="preserve">In step 3, if a collection is unable to be deleted due to certain rules being set on the collection, then an error response is returned mentioning the collection </w:t>
+            </w:r>
+            <w:proofErr w:type="spellStart"/>
+            <w:r>
+              <w:rPr>
+                <w:rFonts w:ascii="Times New Roman" w:eastAsia="Times New Roman" w:hAnsi="Times New Roman" w:cs="Times New Roman"/>
+              </w:rPr>
+              <w:t>can not</w:t>
+            </w:r>
+            <w:proofErr w:type="spellEnd"/>
+            <w:r>
+              <w:rPr>
+                <w:rFonts w:ascii="Times New Roman" w:eastAsia="Times New Roman" w:hAnsi="Times New Roman" w:cs="Times New Roman"/>
+              </w:rPr>
+              <w:t xml:space="preserve"> be deleted. </w:t>
             </w:r>
           </w:p>
         </w:tc>
@@ -12084,7 +12360,21 @@
               <w:rPr>
                 <w:rFonts w:ascii="Times New Roman" w:eastAsia="Times New Roman" w:hAnsi="Times New Roman" w:cs="Times New Roman"/>
               </w:rPr>
-              <w:t>If collection does not exist then an error is returned stating that the given collection does not exist.</w:t>
+              <w:t xml:space="preserve">If collection does not </w:t>
+            </w:r>
+            <w:proofErr w:type="gramStart"/>
+            <w:r>
+              <w:rPr>
+                <w:rFonts w:ascii="Times New Roman" w:eastAsia="Times New Roman" w:hAnsi="Times New Roman" w:cs="Times New Roman"/>
+              </w:rPr>
+              <w:t>exist</w:t>
+            </w:r>
+            <w:proofErr w:type="gramEnd"/>
+            <w:r>
+              <w:rPr>
+                <w:rFonts w:ascii="Times New Roman" w:eastAsia="Times New Roman" w:hAnsi="Times New Roman" w:cs="Times New Roman"/>
+              </w:rPr>
+              <w:t xml:space="preserve"> then an error is returned stating that the given collection does not exist.</w:t>
             </w:r>
           </w:p>
         </w:tc>
@@ -12591,7 +12881,21 @@
               <w:rPr>
                 <w:rFonts w:ascii="Times New Roman" w:eastAsia="Times New Roman" w:hAnsi="Times New Roman" w:cs="Times New Roman"/>
               </w:rPr>
-              <w:t>The User clicks on the button that says ‘Create Index’.</w:t>
+              <w:t xml:space="preserve">The User clicks on the button that </w:t>
+            </w:r>
+            <w:proofErr w:type="gramStart"/>
+            <w:r>
+              <w:rPr>
+                <w:rFonts w:ascii="Times New Roman" w:eastAsia="Times New Roman" w:hAnsi="Times New Roman" w:cs="Times New Roman"/>
+              </w:rPr>
+              <w:t>says</w:t>
+            </w:r>
+            <w:proofErr w:type="gramEnd"/>
+            <w:r>
+              <w:rPr>
+                <w:rFonts w:ascii="Times New Roman" w:eastAsia="Times New Roman" w:hAnsi="Times New Roman" w:cs="Times New Roman"/>
+              </w:rPr>
+              <w:t xml:space="preserve"> ‘Create Index’.</w:t>
             </w:r>
           </w:p>
         </w:tc>
@@ -12972,11 +13276,19 @@
                 <w:rFonts w:ascii="Times New Roman" w:eastAsia="Times New Roman" w:hAnsi="Times New Roman" w:cs="Times New Roman"/>
               </w:rPr>
             </w:pPr>
-            <w:r>
-              <w:rPr>
-                <w:rFonts w:ascii="Times New Roman" w:eastAsia="Times New Roman" w:hAnsi="Times New Roman" w:cs="Times New Roman"/>
-              </w:rPr>
-              <w:t>In order to delete a collection’s index, all the collections indexes to be deleted are selected.</w:t>
+            <w:proofErr w:type="gramStart"/>
+            <w:r>
+              <w:rPr>
+                <w:rFonts w:ascii="Times New Roman" w:eastAsia="Times New Roman" w:hAnsi="Times New Roman" w:cs="Times New Roman"/>
+              </w:rPr>
+              <w:t>In order to</w:t>
+            </w:r>
+            <w:proofErr w:type="gramEnd"/>
+            <w:r>
+              <w:rPr>
+                <w:rFonts w:ascii="Times New Roman" w:eastAsia="Times New Roman" w:hAnsi="Times New Roman" w:cs="Times New Roman"/>
+              </w:rPr>
+              <w:t xml:space="preserve"> delete a collection’s index, all the collections indexes to be deleted are selected.</w:t>
             </w:r>
           </w:p>
         </w:tc>
@@ -13549,7 +13861,21 @@
               <w:rPr>
                 <w:rFonts w:ascii="Times New Roman" w:eastAsia="Times New Roman" w:hAnsi="Times New Roman" w:cs="Times New Roman"/>
               </w:rPr>
-              <w:t>In step 7, if a collection index is unable to be deleted due to certain rules being set on the collection, then an error response is returned mentioning the index can not be deleted.</w:t>
+              <w:t xml:space="preserve">In step 7, if a collection index is unable to be deleted due to certain rules being set on the collection, then an error response is returned mentioning the index </w:t>
+            </w:r>
+            <w:proofErr w:type="spellStart"/>
+            <w:r>
+              <w:rPr>
+                <w:rFonts w:ascii="Times New Roman" w:eastAsia="Times New Roman" w:hAnsi="Times New Roman" w:cs="Times New Roman"/>
+              </w:rPr>
+              <w:t>can not</w:t>
+            </w:r>
+            <w:proofErr w:type="spellEnd"/>
+            <w:r>
+              <w:rPr>
+                <w:rFonts w:ascii="Times New Roman" w:eastAsia="Times New Roman" w:hAnsi="Times New Roman" w:cs="Times New Roman"/>
+              </w:rPr>
+              <w:t xml:space="preserve"> be deleted.</w:t>
             </w:r>
           </w:p>
         </w:tc>
@@ -14137,7 +14463,21 @@
               <w:rPr>
                 <w:rFonts w:ascii="Times New Roman" w:eastAsia="Times New Roman" w:hAnsi="Times New Roman" w:cs="Times New Roman"/>
               </w:rPr>
-              <w:t xml:space="preserve">The server captures the request details, including: timestamp,  IP address, status of user (authenticated or guest) and request type. </w:t>
+              <w:t xml:space="preserve">The server captures the request details, including: </w:t>
+            </w:r>
+            <w:proofErr w:type="gramStart"/>
+            <w:r>
+              <w:rPr>
+                <w:rFonts w:ascii="Times New Roman" w:eastAsia="Times New Roman" w:hAnsi="Times New Roman" w:cs="Times New Roman"/>
+              </w:rPr>
+              <w:t>timestamp,  IP</w:t>
+            </w:r>
+            <w:proofErr w:type="gramEnd"/>
+            <w:r>
+              <w:rPr>
+                <w:rFonts w:ascii="Times New Roman" w:eastAsia="Times New Roman" w:hAnsi="Times New Roman" w:cs="Times New Roman"/>
+              </w:rPr>
+              <w:t xml:space="preserve"> address, status of user (authenticated or guest) and request type. </w:t>
             </w:r>
           </w:p>
         </w:tc>
@@ -15047,7 +15387,43 @@
               <w:rPr>
                 <w:rFonts w:ascii="Times New Roman" w:eastAsia="Times New Roman" w:hAnsi="Times New Roman" w:cs="Times New Roman"/>
               </w:rPr>
-              <w:t>For storing: The file is successfully uploaded and stored in the S3 bucket and the database is updated with a new file url . For retrieving: The user receives the requested file. For deleting: The file is permanently removed from the S3 bucket and the url is removed from the database.</w:t>
+              <w:t xml:space="preserve">For storing: The file is successfully uploaded and stored in the S3 bucket and the database is updated with a new file </w:t>
+            </w:r>
+            <w:proofErr w:type="spellStart"/>
+            <w:proofErr w:type="gramStart"/>
+            <w:r>
+              <w:rPr>
+                <w:rFonts w:ascii="Times New Roman" w:eastAsia="Times New Roman" w:hAnsi="Times New Roman" w:cs="Times New Roman"/>
+              </w:rPr>
+              <w:t>url</w:t>
+            </w:r>
+            <w:proofErr w:type="spellEnd"/>
+            <w:r>
+              <w:rPr>
+                <w:rFonts w:ascii="Times New Roman" w:eastAsia="Times New Roman" w:hAnsi="Times New Roman" w:cs="Times New Roman"/>
+              </w:rPr>
+              <w:t xml:space="preserve"> .</w:t>
+            </w:r>
+            <w:proofErr w:type="gramEnd"/>
+            <w:r>
+              <w:rPr>
+                <w:rFonts w:ascii="Times New Roman" w:eastAsia="Times New Roman" w:hAnsi="Times New Roman" w:cs="Times New Roman"/>
+              </w:rPr>
+              <w:t xml:space="preserve"> For retrieving: The user receives the requested file. For deleting: The file is permanently removed from the S3 bucket and the </w:t>
+            </w:r>
+            <w:proofErr w:type="spellStart"/>
+            <w:r>
+              <w:rPr>
+                <w:rFonts w:ascii="Times New Roman" w:eastAsia="Times New Roman" w:hAnsi="Times New Roman" w:cs="Times New Roman"/>
+              </w:rPr>
+              <w:t>url</w:t>
+            </w:r>
+            <w:proofErr w:type="spellEnd"/>
+            <w:r>
+              <w:rPr>
+                <w:rFonts w:ascii="Times New Roman" w:eastAsia="Times New Roman" w:hAnsi="Times New Roman" w:cs="Times New Roman"/>
+              </w:rPr>
+              <w:t xml:space="preserve"> is removed from the database.</w:t>
             </w:r>
           </w:p>
         </w:tc>
@@ -15320,7 +15696,21 @@
               <w:rPr>
                 <w:rFonts w:ascii="Times New Roman" w:eastAsia="Times New Roman" w:hAnsi="Times New Roman" w:cs="Times New Roman"/>
               </w:rPr>
-              <w:t>For deleting,  API deletes the file from the S3 bucket.</w:t>
+              <w:t xml:space="preserve">For </w:t>
+            </w:r>
+            <w:proofErr w:type="gramStart"/>
+            <w:r>
+              <w:rPr>
+                <w:rFonts w:ascii="Times New Roman" w:eastAsia="Times New Roman" w:hAnsi="Times New Roman" w:cs="Times New Roman"/>
+              </w:rPr>
+              <w:t>deleting,  API</w:t>
+            </w:r>
+            <w:proofErr w:type="gramEnd"/>
+            <w:r>
+              <w:rPr>
+                <w:rFonts w:ascii="Times New Roman" w:eastAsia="Times New Roman" w:hAnsi="Times New Roman" w:cs="Times New Roman"/>
+              </w:rPr>
+              <w:t xml:space="preserve"> deletes the file from the S3 bucket.</w:t>
             </w:r>
           </w:p>
           <w:p>
@@ -15334,7 +15724,21 @@
               <w:rPr>
                 <w:rFonts w:ascii="Times New Roman" w:eastAsia="Times New Roman" w:hAnsi="Times New Roman" w:cs="Times New Roman"/>
               </w:rPr>
-              <w:t>For retrieving, the API responds with the url to the file from where it can be accessed/downloaded.</w:t>
+              <w:t xml:space="preserve">For retrieving, the API responds with the </w:t>
+            </w:r>
+            <w:proofErr w:type="spellStart"/>
+            <w:r>
+              <w:rPr>
+                <w:rFonts w:ascii="Times New Roman" w:eastAsia="Times New Roman" w:hAnsi="Times New Roman" w:cs="Times New Roman"/>
+              </w:rPr>
+              <w:t>url</w:t>
+            </w:r>
+            <w:proofErr w:type="spellEnd"/>
+            <w:r>
+              <w:rPr>
+                <w:rFonts w:ascii="Times New Roman" w:eastAsia="Times New Roman" w:hAnsi="Times New Roman" w:cs="Times New Roman"/>
+              </w:rPr>
+              <w:t xml:space="preserve"> to the file from where it can be accessed/downloaded.</w:t>
             </w:r>
           </w:p>
         </w:tc>
@@ -15411,7 +15815,49 @@
               <w:rPr>
                 <w:rFonts w:ascii="Times New Roman" w:eastAsia="Times New Roman" w:hAnsi="Times New Roman" w:cs="Times New Roman"/>
               </w:rPr>
-              <w:t xml:space="preserve">For storing, S3 API returns a unique url for the file which is stored in the database. For deleting,  API deletes the file from the S3 bucket and the url from the database. </w:t>
+              <w:t xml:space="preserve">For storing, S3 API returns a unique </w:t>
+            </w:r>
+            <w:proofErr w:type="spellStart"/>
+            <w:r>
+              <w:rPr>
+                <w:rFonts w:ascii="Times New Roman" w:eastAsia="Times New Roman" w:hAnsi="Times New Roman" w:cs="Times New Roman"/>
+              </w:rPr>
+              <w:t>url</w:t>
+            </w:r>
+            <w:proofErr w:type="spellEnd"/>
+            <w:r>
+              <w:rPr>
+                <w:rFonts w:ascii="Times New Roman" w:eastAsia="Times New Roman" w:hAnsi="Times New Roman" w:cs="Times New Roman"/>
+              </w:rPr>
+              <w:t xml:space="preserve"> for the file which is stored in the database. For </w:t>
+            </w:r>
+            <w:proofErr w:type="gramStart"/>
+            <w:r>
+              <w:rPr>
+                <w:rFonts w:ascii="Times New Roman" w:eastAsia="Times New Roman" w:hAnsi="Times New Roman" w:cs="Times New Roman"/>
+              </w:rPr>
+              <w:t>deleting,  API</w:t>
+            </w:r>
+            <w:proofErr w:type="gramEnd"/>
+            <w:r>
+              <w:rPr>
+                <w:rFonts w:ascii="Times New Roman" w:eastAsia="Times New Roman" w:hAnsi="Times New Roman" w:cs="Times New Roman"/>
+              </w:rPr>
+              <w:t xml:space="preserve"> deletes the file from the S3 bucket and the </w:t>
+            </w:r>
+            <w:proofErr w:type="spellStart"/>
+            <w:r>
+              <w:rPr>
+                <w:rFonts w:ascii="Times New Roman" w:eastAsia="Times New Roman" w:hAnsi="Times New Roman" w:cs="Times New Roman"/>
+              </w:rPr>
+              <w:t>url</w:t>
+            </w:r>
+            <w:proofErr w:type="spellEnd"/>
+            <w:r>
+              <w:rPr>
+                <w:rFonts w:ascii="Times New Roman" w:eastAsia="Times New Roman" w:hAnsi="Times New Roman" w:cs="Times New Roman"/>
+              </w:rPr>
+              <w:t xml:space="preserve"> from the database. </w:t>
             </w:r>
           </w:p>
           <w:p>
@@ -16253,7 +16699,21 @@
               <w:rPr>
                 <w:rFonts w:ascii="Times New Roman" w:eastAsia="Times New Roman" w:hAnsi="Times New Roman" w:cs="Times New Roman"/>
               </w:rPr>
-              <w:t>The Admin can set rules on files and collections and specify which user can access which collections and files. This is also so user data remains secure.</w:t>
+              <w:t xml:space="preserve">The </w:t>
+            </w:r>
+            <w:proofErr w:type="gramStart"/>
+            <w:r>
+              <w:rPr>
+                <w:rFonts w:ascii="Times New Roman" w:eastAsia="Times New Roman" w:hAnsi="Times New Roman" w:cs="Times New Roman"/>
+              </w:rPr>
+              <w:t>Admin</w:t>
+            </w:r>
+            <w:proofErr w:type="gramEnd"/>
+            <w:r>
+              <w:rPr>
+                <w:rFonts w:ascii="Times New Roman" w:eastAsia="Times New Roman" w:hAnsi="Times New Roman" w:cs="Times New Roman"/>
+              </w:rPr>
+              <w:t xml:space="preserve"> can set rules on files and collections and specify which user can access which collections and files. This is also so user data remains secure.</w:t>
             </w:r>
           </w:p>
         </w:tc>
@@ -16324,7 +16784,21 @@
               <w:rPr>
                 <w:rFonts w:ascii="Times New Roman" w:eastAsia="Times New Roman" w:hAnsi="Times New Roman" w:cs="Times New Roman"/>
               </w:rPr>
-              <w:t>The system is online (the server is running), UC- 014 is operational which means the Admin is logged in, and the Admin is on the Collections view or Files view.</w:t>
+              <w:t xml:space="preserve">The system is online (the server is running), UC- 014 is operational which means the </w:t>
+            </w:r>
+            <w:proofErr w:type="gramStart"/>
+            <w:r>
+              <w:rPr>
+                <w:rFonts w:ascii="Times New Roman" w:eastAsia="Times New Roman" w:hAnsi="Times New Roman" w:cs="Times New Roman"/>
+              </w:rPr>
+              <w:t>Admin</w:t>
+            </w:r>
+            <w:proofErr w:type="gramEnd"/>
+            <w:r>
+              <w:rPr>
+                <w:rFonts w:ascii="Times New Roman" w:eastAsia="Times New Roman" w:hAnsi="Times New Roman" w:cs="Times New Roman"/>
+              </w:rPr>
+              <w:t xml:space="preserve"> is logged in, and the Admin is on the Collections view or Files view.</w:t>
             </w:r>
           </w:p>
         </w:tc>
@@ -16575,7 +17049,21 @@
               <w:rPr>
                 <w:rFonts w:ascii="Times New Roman" w:eastAsia="Times New Roman" w:hAnsi="Times New Roman" w:cs="Times New Roman"/>
               </w:rPr>
-              <w:t>The Admin opens the required collection/file.</w:t>
+              <w:t xml:space="preserve">The </w:t>
+            </w:r>
+            <w:proofErr w:type="gramStart"/>
+            <w:r>
+              <w:rPr>
+                <w:rFonts w:ascii="Times New Roman" w:eastAsia="Times New Roman" w:hAnsi="Times New Roman" w:cs="Times New Roman"/>
+              </w:rPr>
+              <w:t>Admin</w:t>
+            </w:r>
+            <w:proofErr w:type="gramEnd"/>
+            <w:r>
+              <w:rPr>
+                <w:rFonts w:ascii="Times New Roman" w:eastAsia="Times New Roman" w:hAnsi="Times New Roman" w:cs="Times New Roman"/>
+              </w:rPr>
+              <w:t xml:space="preserve"> opens the required collection/file.</w:t>
             </w:r>
           </w:p>
         </w:tc>
@@ -16650,7 +17138,21 @@
               <w:rPr>
                 <w:rFonts w:ascii="Times New Roman" w:eastAsia="Times New Roman" w:hAnsi="Times New Roman" w:cs="Times New Roman"/>
               </w:rPr>
-              <w:t>The Admin clicks the ‘Set Rules’ button.</w:t>
+              <w:t xml:space="preserve">The </w:t>
+            </w:r>
+            <w:proofErr w:type="gramStart"/>
+            <w:r>
+              <w:rPr>
+                <w:rFonts w:ascii="Times New Roman" w:eastAsia="Times New Roman" w:hAnsi="Times New Roman" w:cs="Times New Roman"/>
+              </w:rPr>
+              <w:t>Admin</w:t>
+            </w:r>
+            <w:proofErr w:type="gramEnd"/>
+            <w:r>
+              <w:rPr>
+                <w:rFonts w:ascii="Times New Roman" w:eastAsia="Times New Roman" w:hAnsi="Times New Roman" w:cs="Times New Roman"/>
+              </w:rPr>
+              <w:t xml:space="preserve"> clicks the ‘Set Rules’ button.</w:t>
             </w:r>
           </w:p>
         </w:tc>
@@ -16870,7 +17372,21 @@
               <w:rPr>
                 <w:rFonts w:ascii="Times New Roman" w:eastAsia="Times New Roman" w:hAnsi="Times New Roman" w:cs="Times New Roman"/>
               </w:rPr>
-              <w:t>In each field, the Admin can add the other users that are allowed to do each of the actions in Step 3 or alternatively make the actions admin only.</w:t>
+              <w:t xml:space="preserve">In each field, the </w:t>
+            </w:r>
+            <w:proofErr w:type="gramStart"/>
+            <w:r>
+              <w:rPr>
+                <w:rFonts w:ascii="Times New Roman" w:eastAsia="Times New Roman" w:hAnsi="Times New Roman" w:cs="Times New Roman"/>
+              </w:rPr>
+              <w:t>Admin</w:t>
+            </w:r>
+            <w:proofErr w:type="gramEnd"/>
+            <w:r>
+              <w:rPr>
+                <w:rFonts w:ascii="Times New Roman" w:eastAsia="Times New Roman" w:hAnsi="Times New Roman" w:cs="Times New Roman"/>
+              </w:rPr>
+              <w:t xml:space="preserve"> can add the other users that are allowed to do each of the actions in Step 3 or alternatively make the actions admin only.</w:t>
             </w:r>
           </w:p>
         </w:tc>
@@ -17335,7 +17851,21 @@
               <w:rPr>
                 <w:rFonts w:ascii="Times New Roman" w:eastAsia="Times New Roman" w:hAnsi="Times New Roman" w:cs="Times New Roman"/>
               </w:rPr>
-              <w:t>There are no alternative course of actions</w:t>
+              <w:t xml:space="preserve">There </w:t>
+            </w:r>
+            <w:proofErr w:type="gramStart"/>
+            <w:r>
+              <w:rPr>
+                <w:rFonts w:ascii="Times New Roman" w:eastAsia="Times New Roman" w:hAnsi="Times New Roman" w:cs="Times New Roman"/>
+              </w:rPr>
+              <w:t>are</w:t>
+            </w:r>
+            <w:proofErr w:type="gramEnd"/>
+            <w:r>
+              <w:rPr>
+                <w:rFonts w:ascii="Times New Roman" w:eastAsia="Times New Roman" w:hAnsi="Times New Roman" w:cs="Times New Roman"/>
+              </w:rPr>
+              <w:t xml:space="preserve"> no alternative course of actions</w:t>
             </w:r>
           </w:p>
         </w:tc>
@@ -18151,7 +18681,21 @@
               <w:rPr>
                 <w:rFonts w:ascii="Times New Roman" w:eastAsia="Times New Roman" w:hAnsi="Times New Roman" w:cs="Times New Roman"/>
               </w:rPr>
-              <w:t>The user logs in to the OAuth provider and grants permission to the API server  to access specific information.</w:t>
+              <w:t xml:space="preserve">The user logs in to the OAuth provider and grants permission to the API </w:t>
+            </w:r>
+            <w:proofErr w:type="gramStart"/>
+            <w:r>
+              <w:rPr>
+                <w:rFonts w:ascii="Times New Roman" w:eastAsia="Times New Roman" w:hAnsi="Times New Roman" w:cs="Times New Roman"/>
+              </w:rPr>
+              <w:t>server  to</w:t>
+            </w:r>
+            <w:proofErr w:type="gramEnd"/>
+            <w:r>
+              <w:rPr>
+                <w:rFonts w:ascii="Times New Roman" w:eastAsia="Times New Roman" w:hAnsi="Times New Roman" w:cs="Times New Roman"/>
+              </w:rPr>
+              <w:t xml:space="preserve"> access specific information.</w:t>
             </w:r>
           </w:p>
         </w:tc>
@@ -18872,7 +19416,21 @@
               <w:rPr>
                 <w:rFonts w:ascii="Times New Roman" w:eastAsia="Times New Roman" w:hAnsi="Times New Roman" w:cs="Times New Roman"/>
               </w:rPr>
-              <w:t>The server fails to retrieve user information after obtaining the access token from the Oauth provider, the server should send an error message.</w:t>
+              <w:t xml:space="preserve">The server fails to retrieve user information after obtaining the access token from the </w:t>
+            </w:r>
+            <w:proofErr w:type="spellStart"/>
+            <w:r>
+              <w:rPr>
+                <w:rFonts w:ascii="Times New Roman" w:eastAsia="Times New Roman" w:hAnsi="Times New Roman" w:cs="Times New Roman"/>
+              </w:rPr>
+              <w:t>Oauth</w:t>
+            </w:r>
+            <w:proofErr w:type="spellEnd"/>
+            <w:r>
+              <w:rPr>
+                <w:rFonts w:ascii="Times New Roman" w:eastAsia="Times New Roman" w:hAnsi="Times New Roman" w:cs="Times New Roman"/>
+              </w:rPr>
+              <w:t xml:space="preserve"> provider, the server should send an error message.</w:t>
             </w:r>
           </w:p>
         </w:tc>
@@ -19103,7 +19661,21 @@
               <w:rPr>
                 <w:rFonts w:ascii="Times New Roman" w:eastAsia="Times New Roman" w:hAnsi="Times New Roman" w:cs="Times New Roman"/>
               </w:rPr>
-              <w:t>The system is online, the database is available and the authentication module is operational. For the UI sub case the user is in the user collection view.</w:t>
+              <w:t xml:space="preserve">The system is online, the database is </w:t>
+            </w:r>
+            <w:proofErr w:type="gramStart"/>
+            <w:r>
+              <w:rPr>
+                <w:rFonts w:ascii="Times New Roman" w:eastAsia="Times New Roman" w:hAnsi="Times New Roman" w:cs="Times New Roman"/>
+              </w:rPr>
+              <w:t>available</w:t>
+            </w:r>
+            <w:proofErr w:type="gramEnd"/>
+            <w:r>
+              <w:rPr>
+                <w:rFonts w:ascii="Times New Roman" w:eastAsia="Times New Roman" w:hAnsi="Times New Roman" w:cs="Times New Roman"/>
+              </w:rPr>
+              <w:t xml:space="preserve"> and the authentication module is operational. For the UI sub case the user is in the user collection view.</w:t>
             </w:r>
           </w:p>
         </w:tc>
@@ -19682,8 +20254,16 @@
               <w:rPr>
                 <w:rFonts w:ascii="Times New Roman" w:eastAsia="Times New Roman" w:hAnsi="Times New Roman" w:cs="Times New Roman"/>
               </w:rPr>
-              <w:t>A unique user ID is generated and made part of the new user record .</w:t>
-            </w:r>
+              <w:t xml:space="preserve">A unique user ID is generated and made part of the new user </w:t>
+            </w:r>
+            <w:proofErr w:type="gramStart"/>
+            <w:r>
+              <w:rPr>
+                <w:rFonts w:ascii="Times New Roman" w:eastAsia="Times New Roman" w:hAnsi="Times New Roman" w:cs="Times New Roman"/>
+              </w:rPr>
+              <w:t>record .</w:t>
+            </w:r>
+            <w:proofErr w:type="gramEnd"/>
           </w:p>
         </w:tc>
       </w:tr>
@@ -19990,7 +20570,21 @@
               <w:rPr>
                 <w:rFonts w:ascii="Times New Roman" w:eastAsia="Times New Roman" w:hAnsi="Times New Roman" w:cs="Times New Roman"/>
               </w:rPr>
-              <w:t>In step 4 the system can reply with a failure response of the form “user already exists” in the case of non uniqueness of username</w:t>
+              <w:t xml:space="preserve">In step 4 the system can reply with a failure response of the form “user already exists” in the case of </w:t>
+            </w:r>
+            <w:proofErr w:type="spellStart"/>
+            <w:r>
+              <w:rPr>
+                <w:rFonts w:ascii="Times New Roman" w:eastAsia="Times New Roman" w:hAnsi="Times New Roman" w:cs="Times New Roman"/>
+              </w:rPr>
+              <w:t>non uniqueness</w:t>
+            </w:r>
+            <w:proofErr w:type="spellEnd"/>
+            <w:r>
+              <w:rPr>
+                <w:rFonts w:ascii="Times New Roman" w:eastAsia="Times New Roman" w:hAnsi="Times New Roman" w:cs="Times New Roman"/>
+              </w:rPr>
+              <w:t xml:space="preserve"> of username</w:t>
             </w:r>
           </w:p>
           <w:p>
@@ -20140,7 +20734,21 @@
               <w:rPr>
                 <w:rFonts w:ascii="Times New Roman" w:eastAsia="Times New Roman" w:hAnsi="Times New Roman" w:cs="Times New Roman"/>
               </w:rPr>
-              <w:t>If the system, database or the authentication module becomes unavailable or too slow to respond, the client side for the API and the browser for the UI times out and returns an error.</w:t>
+              <w:t xml:space="preserve">If the system, </w:t>
+            </w:r>
+            <w:proofErr w:type="gramStart"/>
+            <w:r>
+              <w:rPr>
+                <w:rFonts w:ascii="Times New Roman" w:eastAsia="Times New Roman" w:hAnsi="Times New Roman" w:cs="Times New Roman"/>
+              </w:rPr>
+              <w:t>database</w:t>
+            </w:r>
+            <w:proofErr w:type="gramEnd"/>
+            <w:r>
+              <w:rPr>
+                <w:rFonts w:ascii="Times New Roman" w:eastAsia="Times New Roman" w:hAnsi="Times New Roman" w:cs="Times New Roman"/>
+              </w:rPr>
+              <w:t xml:space="preserve"> or the authentication module becomes unavailable or too slow to respond, the client side for the API and the browser for the UI times out and returns an error.</w:t>
             </w:r>
           </w:p>
         </w:tc>
@@ -20671,7 +21279,35 @@
               <w:rPr>
                 <w:rFonts w:ascii="Times New Roman" w:eastAsia="Times New Roman" w:hAnsi="Times New Roman" w:cs="Times New Roman"/>
               </w:rPr>
-              <w:t xml:space="preserve">In the case of logging in the user has to provide the username and password for the account they want to login to. In the case of logging out the authenticated user model is cleared and the logout sub use case ends. </w:t>
+              <w:t xml:space="preserve">In the case of logging in the user </w:t>
+            </w:r>
+            <w:proofErr w:type="gramStart"/>
+            <w:r>
+              <w:rPr>
+                <w:rFonts w:ascii="Times New Roman" w:eastAsia="Times New Roman" w:hAnsi="Times New Roman" w:cs="Times New Roman"/>
+              </w:rPr>
+              <w:t>has to</w:t>
+            </w:r>
+            <w:proofErr w:type="gramEnd"/>
+            <w:r>
+              <w:rPr>
+                <w:rFonts w:ascii="Times New Roman" w:eastAsia="Times New Roman" w:hAnsi="Times New Roman" w:cs="Times New Roman"/>
+              </w:rPr>
+              <w:t xml:space="preserve"> provide the username and password for the account they want to login to. In the case of logging out the authenticated user model is </w:t>
+            </w:r>
+            <w:proofErr w:type="gramStart"/>
+            <w:r>
+              <w:rPr>
+                <w:rFonts w:ascii="Times New Roman" w:eastAsia="Times New Roman" w:hAnsi="Times New Roman" w:cs="Times New Roman"/>
+              </w:rPr>
+              <w:t>cleared</w:t>
+            </w:r>
+            <w:proofErr w:type="gramEnd"/>
+            <w:r>
+              <w:rPr>
+                <w:rFonts w:ascii="Times New Roman" w:eastAsia="Times New Roman" w:hAnsi="Times New Roman" w:cs="Times New Roman"/>
+              </w:rPr>
+              <w:t xml:space="preserve"> and the logout sub use case ends. </w:t>
             </w:r>
           </w:p>
         </w:tc>
@@ -20878,7 +21514,21 @@
               <w:rPr>
                 <w:rFonts w:ascii="Times New Roman" w:eastAsia="Times New Roman" w:hAnsi="Times New Roman" w:cs="Times New Roman"/>
               </w:rPr>
-              <w:t>Upon receiving the successful response, the authenticated user model is stored and the user is considered to be logged in.</w:t>
+              <w:t xml:space="preserve">Upon receiving the successful response, the authenticated user model is </w:t>
+            </w:r>
+            <w:proofErr w:type="gramStart"/>
+            <w:r>
+              <w:rPr>
+                <w:rFonts w:ascii="Times New Roman" w:eastAsia="Times New Roman" w:hAnsi="Times New Roman" w:cs="Times New Roman"/>
+              </w:rPr>
+              <w:t>stored</w:t>
+            </w:r>
+            <w:proofErr w:type="gramEnd"/>
+            <w:r>
+              <w:rPr>
+                <w:rFonts w:ascii="Times New Roman" w:eastAsia="Times New Roman" w:hAnsi="Times New Roman" w:cs="Times New Roman"/>
+              </w:rPr>
+              <w:t xml:space="preserve"> and the user is considered to be logged in.</w:t>
             </w:r>
           </w:p>
         </w:tc>
@@ -20947,7 +21597,21 @@
               <w:rPr>
                 <w:rFonts w:ascii="Times New Roman" w:eastAsia="Times New Roman" w:hAnsi="Times New Roman" w:cs="Times New Roman"/>
               </w:rPr>
-              <w:t>The login sub use case ends.</w:t>
+              <w:t xml:space="preserve">The login sub </w:t>
+            </w:r>
+            <w:proofErr w:type="gramStart"/>
+            <w:r>
+              <w:rPr>
+                <w:rFonts w:ascii="Times New Roman" w:eastAsia="Times New Roman" w:hAnsi="Times New Roman" w:cs="Times New Roman"/>
+              </w:rPr>
+              <w:t>use</w:t>
+            </w:r>
+            <w:proofErr w:type="gramEnd"/>
+            <w:r>
+              <w:rPr>
+                <w:rFonts w:ascii="Times New Roman" w:eastAsia="Times New Roman" w:hAnsi="Times New Roman" w:cs="Times New Roman"/>
+              </w:rPr>
+              <w:t xml:space="preserve"> case ends.</w:t>
             </w:r>
           </w:p>
         </w:tc>
@@ -21117,7 +21781,21 @@
               <w:rPr>
                 <w:rFonts w:ascii="Times New Roman" w:eastAsia="Times New Roman" w:hAnsi="Times New Roman" w:cs="Times New Roman"/>
               </w:rPr>
-              <w:t>In step 3 no existing user entry is found and the system responds with a “user does not exist” error.</w:t>
+              <w:t xml:space="preserve">In step 3 no existing user entry is </w:t>
+            </w:r>
+            <w:proofErr w:type="gramStart"/>
+            <w:r>
+              <w:rPr>
+                <w:rFonts w:ascii="Times New Roman" w:eastAsia="Times New Roman" w:hAnsi="Times New Roman" w:cs="Times New Roman"/>
+              </w:rPr>
+              <w:t>found</w:t>
+            </w:r>
+            <w:proofErr w:type="gramEnd"/>
+            <w:r>
+              <w:rPr>
+                <w:rFonts w:ascii="Times New Roman" w:eastAsia="Times New Roman" w:hAnsi="Times New Roman" w:cs="Times New Roman"/>
+              </w:rPr>
+              <w:t xml:space="preserve"> and the system responds with a “user does not exist” error.</w:t>
             </w:r>
           </w:p>
           <w:p>
@@ -21266,7 +21944,21 @@
               <w:rPr>
                 <w:rFonts w:ascii="Times New Roman" w:eastAsia="Times New Roman" w:hAnsi="Times New Roman" w:cs="Times New Roman"/>
               </w:rPr>
-              <w:t>If the system, database or the authentication module becomes unavailable or too slow to respond, the browser times out and returns an error.</w:t>
+              <w:t xml:space="preserve">If the system, </w:t>
+            </w:r>
+            <w:proofErr w:type="gramStart"/>
+            <w:r>
+              <w:rPr>
+                <w:rFonts w:ascii="Times New Roman" w:eastAsia="Times New Roman" w:hAnsi="Times New Roman" w:cs="Times New Roman"/>
+              </w:rPr>
+              <w:t>database</w:t>
+            </w:r>
+            <w:proofErr w:type="gramEnd"/>
+            <w:r>
+              <w:rPr>
+                <w:rFonts w:ascii="Times New Roman" w:eastAsia="Times New Roman" w:hAnsi="Times New Roman" w:cs="Times New Roman"/>
+              </w:rPr>
+              <w:t xml:space="preserve"> or the authentication module becomes unavailable or too slow to respond, the browser times out and returns an error.</w:t>
             </w:r>
           </w:p>
           <w:p>
@@ -22394,7 +23086,21 @@
               <w:rPr>
                 <w:rFonts w:ascii="Times New Roman" w:eastAsia="Times New Roman" w:hAnsi="Times New Roman" w:cs="Times New Roman"/>
               </w:rPr>
-              <w:t>If the system, database or the authentication module becomes unavailable or too slow to respond, the API and browser times out and returns an error.</w:t>
+              <w:t xml:space="preserve">If the system, </w:t>
+            </w:r>
+            <w:proofErr w:type="gramStart"/>
+            <w:r>
+              <w:rPr>
+                <w:rFonts w:ascii="Times New Roman" w:eastAsia="Times New Roman" w:hAnsi="Times New Roman" w:cs="Times New Roman"/>
+              </w:rPr>
+              <w:t>database</w:t>
+            </w:r>
+            <w:proofErr w:type="gramEnd"/>
+            <w:r>
+              <w:rPr>
+                <w:rFonts w:ascii="Times New Roman" w:eastAsia="Times New Roman" w:hAnsi="Times New Roman" w:cs="Times New Roman"/>
+              </w:rPr>
+              <w:t xml:space="preserve"> or the authentication module becomes unavailable or too slow to respond, the API and browser times out and returns an error.</w:t>
             </w:r>
           </w:p>
         </w:tc>
@@ -22620,7 +23326,37 @@
               <w:rPr>
                 <w:rFonts w:ascii="Times New Roman" w:eastAsia="Times New Roman" w:hAnsi="Times New Roman" w:cs="Times New Roman"/>
               </w:rPr>
-              <w:t xml:space="preserve">The system is online and the authentication module is operational.For creating an admin the user is on the create account page. For deleting an admin the user is on the delete account page. </w:t>
+              <w:t xml:space="preserve">The system is online and the authentication module is </w:t>
+            </w:r>
+            <w:proofErr w:type="spellStart"/>
+            <w:proofErr w:type="gramStart"/>
+            <w:r>
+              <w:rPr>
+                <w:rFonts w:ascii="Times New Roman" w:eastAsia="Times New Roman" w:hAnsi="Times New Roman" w:cs="Times New Roman"/>
+              </w:rPr>
+              <w:t>operational.For</w:t>
+            </w:r>
+            <w:proofErr w:type="spellEnd"/>
+            <w:proofErr w:type="gramEnd"/>
+            <w:r>
+              <w:rPr>
+                <w:rFonts w:ascii="Times New Roman" w:eastAsia="Times New Roman" w:hAnsi="Times New Roman" w:cs="Times New Roman"/>
+              </w:rPr>
+              <w:t xml:space="preserve"> creating an admin the user is on the create account page. For deleting an </w:t>
+            </w:r>
+            <w:proofErr w:type="gramStart"/>
+            <w:r>
+              <w:rPr>
+                <w:rFonts w:ascii="Times New Roman" w:eastAsia="Times New Roman" w:hAnsi="Times New Roman" w:cs="Times New Roman"/>
+              </w:rPr>
+              <w:t>admin</w:t>
+            </w:r>
+            <w:proofErr w:type="gramEnd"/>
+            <w:r>
+              <w:rPr>
+                <w:rFonts w:ascii="Times New Roman" w:eastAsia="Times New Roman" w:hAnsi="Times New Roman" w:cs="Times New Roman"/>
+              </w:rPr>
+              <w:t xml:space="preserve"> the user is on the delete account page. </w:t>
             </w:r>
           </w:p>
         </w:tc>
@@ -22923,7 +23659,21 @@
               <w:rPr>
                 <w:rFonts w:ascii="Times New Roman" w:eastAsia="Times New Roman" w:hAnsi="Times New Roman" w:cs="Times New Roman"/>
               </w:rPr>
-              <w:t xml:space="preserve">In the case of creating an admin the user presses the sign up button. In the case of deleting an admin the user’s credentials are sent to the authentication module. </w:t>
+              <w:t xml:space="preserve">In the case of creating an admin the user presses the </w:t>
+            </w:r>
+            <w:proofErr w:type="gramStart"/>
+            <w:r>
+              <w:rPr>
+                <w:rFonts w:ascii="Times New Roman" w:eastAsia="Times New Roman" w:hAnsi="Times New Roman" w:cs="Times New Roman"/>
+              </w:rPr>
+              <w:t>sign up</w:t>
+            </w:r>
+            <w:proofErr w:type="gramEnd"/>
+            <w:r>
+              <w:rPr>
+                <w:rFonts w:ascii="Times New Roman" w:eastAsia="Times New Roman" w:hAnsi="Times New Roman" w:cs="Times New Roman"/>
+              </w:rPr>
+              <w:t xml:space="preserve"> button. In the case of deleting an admin the user’s credentials are sent to the authentication module. </w:t>
             </w:r>
           </w:p>
         </w:tc>
@@ -23725,7 +24475,21 @@
               <w:rPr>
                 <w:rFonts w:ascii="Times New Roman" w:eastAsia="Times New Roman" w:hAnsi="Times New Roman" w:cs="Times New Roman"/>
               </w:rPr>
-              <w:t>In step 4 for creating an admin, a non unique username will result in an admin already existing response.</w:t>
+              <w:t xml:space="preserve">In step 4 for creating an admin, a </w:t>
+            </w:r>
+            <w:proofErr w:type="spellStart"/>
+            <w:r>
+              <w:rPr>
+                <w:rFonts w:ascii="Times New Roman" w:eastAsia="Times New Roman" w:hAnsi="Times New Roman" w:cs="Times New Roman"/>
+              </w:rPr>
+              <w:t>non unique</w:t>
+            </w:r>
+            <w:proofErr w:type="spellEnd"/>
+            <w:r>
+              <w:rPr>
+                <w:rFonts w:ascii="Times New Roman" w:eastAsia="Times New Roman" w:hAnsi="Times New Roman" w:cs="Times New Roman"/>
+              </w:rPr>
+              <w:t xml:space="preserve"> username will result in an admin already existing response.</w:t>
             </w:r>
           </w:p>
         </w:tc>
@@ -24575,7 +25339,21 @@
               <w:rPr>
                 <w:rFonts w:ascii="Times New Roman" w:eastAsia="Times New Roman" w:hAnsi="Times New Roman" w:cs="Times New Roman"/>
               </w:rPr>
-              <w:t>Developer or Admin can download or access documentation as required.</w:t>
+              <w:t xml:space="preserve">Developer or Admin can </w:t>
+            </w:r>
+            <w:proofErr w:type="gramStart"/>
+            <w:r>
+              <w:rPr>
+                <w:rFonts w:ascii="Times New Roman" w:eastAsia="Times New Roman" w:hAnsi="Times New Roman" w:cs="Times New Roman"/>
+              </w:rPr>
+              <w:t>download</w:t>
+            </w:r>
+            <w:proofErr w:type="gramEnd"/>
+            <w:r>
+              <w:rPr>
+                <w:rFonts w:ascii="Times New Roman" w:eastAsia="Times New Roman" w:hAnsi="Times New Roman" w:cs="Times New Roman"/>
+              </w:rPr>
+              <w:t xml:space="preserve"> or access documentation as required.</w:t>
             </w:r>
           </w:p>
         </w:tc>
@@ -24978,7 +25756,21 @@
               <w:rPr>
                 <w:rFonts w:ascii="Times New Roman" w:eastAsia="Times New Roman" w:hAnsi="Times New Roman" w:cs="Times New Roman"/>
               </w:rPr>
-              <w:t>If the Developer or Admin does not find the required information on the website, they file an issue on Github or start a discussion.</w:t>
+              <w:t xml:space="preserve">If the Developer or Admin does not find the required information on the website, they file an issue on </w:t>
+            </w:r>
+            <w:proofErr w:type="spellStart"/>
+            <w:r>
+              <w:rPr>
+                <w:rFonts w:ascii="Times New Roman" w:eastAsia="Times New Roman" w:hAnsi="Times New Roman" w:cs="Times New Roman"/>
+              </w:rPr>
+              <w:t>Github</w:t>
+            </w:r>
+            <w:proofErr w:type="spellEnd"/>
+            <w:r>
+              <w:rPr>
+                <w:rFonts w:ascii="Times New Roman" w:eastAsia="Times New Roman" w:hAnsi="Times New Roman" w:cs="Times New Roman"/>
+              </w:rPr>
+              <w:t xml:space="preserve"> or start a discussion.</w:t>
             </w:r>
           </w:p>
         </w:tc>
@@ -25474,7 +26266,21 @@
               <w:rPr>
                 <w:rFonts w:ascii="Times New Roman" w:eastAsia="Times New Roman" w:hAnsi="Times New Roman" w:cs="Times New Roman"/>
               </w:rPr>
-              <w:t>The Admin downloads the zipped project from the info site.</w:t>
+              <w:t xml:space="preserve">The </w:t>
+            </w:r>
+            <w:proofErr w:type="gramStart"/>
+            <w:r>
+              <w:rPr>
+                <w:rFonts w:ascii="Times New Roman" w:eastAsia="Times New Roman" w:hAnsi="Times New Roman" w:cs="Times New Roman"/>
+              </w:rPr>
+              <w:t>Admin</w:t>
+            </w:r>
+            <w:proofErr w:type="gramEnd"/>
+            <w:r>
+              <w:rPr>
+                <w:rFonts w:ascii="Times New Roman" w:eastAsia="Times New Roman" w:hAnsi="Times New Roman" w:cs="Times New Roman"/>
+              </w:rPr>
+              <w:t xml:space="preserve"> downloads the zipped project from the info site.</w:t>
             </w:r>
           </w:p>
         </w:tc>
@@ -25545,7 +26351,21 @@
               <w:rPr>
                 <w:rFonts w:ascii="Times New Roman" w:eastAsia="Times New Roman" w:hAnsi="Times New Roman" w:cs="Times New Roman"/>
               </w:rPr>
-              <w:t>The Admin unzips the project.</w:t>
+              <w:t xml:space="preserve">The </w:t>
+            </w:r>
+            <w:proofErr w:type="gramStart"/>
+            <w:r>
+              <w:rPr>
+                <w:rFonts w:ascii="Times New Roman" w:eastAsia="Times New Roman" w:hAnsi="Times New Roman" w:cs="Times New Roman"/>
+              </w:rPr>
+              <w:t>Admin</w:t>
+            </w:r>
+            <w:proofErr w:type="gramEnd"/>
+            <w:r>
+              <w:rPr>
+                <w:rFonts w:ascii="Times New Roman" w:eastAsia="Times New Roman" w:hAnsi="Times New Roman" w:cs="Times New Roman"/>
+              </w:rPr>
+              <w:t xml:space="preserve"> unzips the project.</w:t>
             </w:r>
           </w:p>
         </w:tc>
@@ -25616,7 +26436,35 @@
               <w:rPr>
                 <w:rFonts w:ascii="Times New Roman" w:eastAsia="Times New Roman" w:hAnsi="Times New Roman" w:cs="Times New Roman"/>
               </w:rPr>
-              <w:t>The Admin uploads the unzipped project to a linux server.</w:t>
+              <w:t xml:space="preserve">The </w:t>
+            </w:r>
+            <w:proofErr w:type="gramStart"/>
+            <w:r>
+              <w:rPr>
+                <w:rFonts w:ascii="Times New Roman" w:eastAsia="Times New Roman" w:hAnsi="Times New Roman" w:cs="Times New Roman"/>
+              </w:rPr>
+              <w:t>Admin</w:t>
+            </w:r>
+            <w:proofErr w:type="gramEnd"/>
+            <w:r>
+              <w:rPr>
+                <w:rFonts w:ascii="Times New Roman" w:eastAsia="Times New Roman" w:hAnsi="Times New Roman" w:cs="Times New Roman"/>
+              </w:rPr>
+              <w:t xml:space="preserve"> uploads the unzipped project to a </w:t>
+            </w:r>
+            <w:proofErr w:type="spellStart"/>
+            <w:r>
+              <w:rPr>
+                <w:rFonts w:ascii="Times New Roman" w:eastAsia="Times New Roman" w:hAnsi="Times New Roman" w:cs="Times New Roman"/>
+              </w:rPr>
+              <w:t>linux</w:t>
+            </w:r>
+            <w:proofErr w:type="spellEnd"/>
+            <w:r>
+              <w:rPr>
+                <w:rFonts w:ascii="Times New Roman" w:eastAsia="Times New Roman" w:hAnsi="Times New Roman" w:cs="Times New Roman"/>
+              </w:rPr>
+              <w:t xml:space="preserve"> server.</w:t>
             </w:r>
           </w:p>
         </w:tc>
@@ -25687,7 +26535,21 @@
               <w:rPr>
                 <w:rFonts w:ascii="Times New Roman" w:eastAsia="Times New Roman" w:hAnsi="Times New Roman" w:cs="Times New Roman"/>
               </w:rPr>
-              <w:t>The Admin runs the executable with the relevant options on the server.</w:t>
+              <w:t xml:space="preserve">The </w:t>
+            </w:r>
+            <w:proofErr w:type="gramStart"/>
+            <w:r>
+              <w:rPr>
+                <w:rFonts w:ascii="Times New Roman" w:eastAsia="Times New Roman" w:hAnsi="Times New Roman" w:cs="Times New Roman"/>
+              </w:rPr>
+              <w:t>Admin</w:t>
+            </w:r>
+            <w:proofErr w:type="gramEnd"/>
+            <w:r>
+              <w:rPr>
+                <w:rFonts w:ascii="Times New Roman" w:eastAsia="Times New Roman" w:hAnsi="Times New Roman" w:cs="Times New Roman"/>
+              </w:rPr>
+              <w:t xml:space="preserve"> runs the executable with the relevant options on the server.</w:t>
             </w:r>
           </w:p>
         </w:tc>
@@ -27241,7 +28103,21 @@
               <w:rPr>
                 <w:rFonts w:ascii="Times New Roman" w:eastAsia="Times New Roman" w:hAnsi="Times New Roman" w:cs="Times New Roman"/>
               </w:rPr>
-              <w:t>The S3 credentials are invalid and an error is displayed</w:t>
+              <w:t xml:space="preserve">The S3 credentials are </w:t>
+            </w:r>
+            <w:proofErr w:type="gramStart"/>
+            <w:r>
+              <w:rPr>
+                <w:rFonts w:ascii="Times New Roman" w:eastAsia="Times New Roman" w:hAnsi="Times New Roman" w:cs="Times New Roman"/>
+              </w:rPr>
+              <w:t>invalid</w:t>
+            </w:r>
+            <w:proofErr w:type="gramEnd"/>
+            <w:r>
+              <w:rPr>
+                <w:rFonts w:ascii="Times New Roman" w:eastAsia="Times New Roman" w:hAnsi="Times New Roman" w:cs="Times New Roman"/>
+              </w:rPr>
+              <w:t xml:space="preserve"> and an error is displayed</w:t>
             </w:r>
           </w:p>
         </w:tc>
@@ -28319,7 +29195,21 @@
               <w:rPr>
                 <w:rFonts w:ascii="Times New Roman" w:eastAsia="Times New Roman" w:hAnsi="Times New Roman" w:cs="Times New Roman"/>
               </w:rPr>
-              <w:t>The email credentials are invalid and an error is displayed</w:t>
+              <w:t xml:space="preserve">The email credentials are </w:t>
+            </w:r>
+            <w:proofErr w:type="gramStart"/>
+            <w:r>
+              <w:rPr>
+                <w:rFonts w:ascii="Times New Roman" w:eastAsia="Times New Roman" w:hAnsi="Times New Roman" w:cs="Times New Roman"/>
+              </w:rPr>
+              <w:t>invalid</w:t>
+            </w:r>
+            <w:proofErr w:type="gramEnd"/>
+            <w:r>
+              <w:rPr>
+                <w:rFonts w:ascii="Times New Roman" w:eastAsia="Times New Roman" w:hAnsi="Times New Roman" w:cs="Times New Roman"/>
+              </w:rPr>
+              <w:t xml:space="preserve"> and an error is displayed</w:t>
             </w:r>
           </w:p>
         </w:tc>
@@ -28527,7 +29417,15 @@
         </w:numPr>
       </w:pPr>
       <w:r>
-        <w:t>OAuth: Inherits from the Authentication class, and allows usage of third party social login providers.</w:t>
+        <w:t xml:space="preserve">OAuth: Inherits from the Authentication </w:t>
+      </w:r>
+      <w:proofErr w:type="gramStart"/>
+      <w:r>
+        <w:t>class, and</w:t>
+      </w:r>
+      <w:proofErr w:type="gramEnd"/>
+      <w:r>
+        <w:t xml:space="preserve"> allows usage of third party social login providers.</w:t>
       </w:r>
     </w:p>
     <w:p>
@@ -28571,7 +29469,15 @@
         </w:numPr>
       </w:pPr>
       <w:r>
-        <w:t>UI: Primary interface for the admin, allows DDL operations, changing of settings, monitoring and other admin actions.</w:t>
+        <w:t xml:space="preserve">UI: Primary interface for the admin, allows DDL operations, changing of settings, </w:t>
+      </w:r>
+      <w:proofErr w:type="gramStart"/>
+      <w:r>
+        <w:t>monitoring</w:t>
+      </w:r>
+      <w:proofErr w:type="gramEnd"/>
+      <w:r>
+        <w:t xml:space="preserve"> and other admin actions.</w:t>
       </w:r>
     </w:p>
     <w:p>
@@ -29753,14 +30659,32 @@
           <w:color w:val="000000"/>
           <w:highlight w:val="white"/>
         </w:rPr>
-        <w:t xml:space="preserve"> Create and remove an index on a collection through the UI</w:t>
+        <w:t xml:space="preserve"> Create and remove an index on a collection through the </w:t>
       </w:r>
+      <w:proofErr w:type="gramStart"/>
+      <w:r>
+        <w:rPr>
+          <w:b/>
+          <w:color w:val="000000"/>
+          <w:highlight w:val="white"/>
+        </w:rPr>
+        <w:t>UI</w:t>
+      </w:r>
+      <w:proofErr w:type="gramEnd"/>
     </w:p>
     <w:p/>
     <w:p>
       <w:r>
         <w:lastRenderedPageBreak/>
-        <w:t>Do note, both the following  sequence diagrams are about the same. One is performing create and other delete of Index.</w:t>
+        <w:t xml:space="preserve">Do note, both the </w:t>
+      </w:r>
+      <w:proofErr w:type="gramStart"/>
+      <w:r>
+        <w:t>following  sequence</w:t>
+      </w:r>
+      <w:proofErr w:type="gramEnd"/>
+      <w:r>
+        <w:t xml:space="preserve"> diagrams are about the same. One is performing create and other delete of Index.</w:t>
       </w:r>
     </w:p>
     <w:p>
@@ -29946,8 +30870,16 @@
         <w:rPr>
           <w:b/>
         </w:rPr>
-        <w:t>Store, retrieve and delete a file through the API</w:t>
+        <w:t xml:space="preserve">Store, retrieve and delete a file through the </w:t>
       </w:r>
+      <w:proofErr w:type="gramStart"/>
+      <w:r>
+        <w:rPr>
+          <w:b/>
+        </w:rPr>
+        <w:t>API</w:t>
+      </w:r>
+      <w:proofErr w:type="gramEnd"/>
     </w:p>
     <w:p/>
     <w:p>
@@ -30018,8 +30950,17 @@
           <w:b/>
           <w:highlight w:val="white"/>
         </w:rPr>
-        <w:t>Set access rules on files and tables through the UI</w:t>
+        <w:t xml:space="preserve">Set access rules on files and tables through the </w:t>
       </w:r>
+      <w:proofErr w:type="gramStart"/>
+      <w:r>
+        <w:rPr>
+          <w:b/>
+          <w:highlight w:val="white"/>
+        </w:rPr>
+        <w:t>UI</w:t>
+      </w:r>
+      <w:proofErr w:type="gramEnd"/>
     </w:p>
     <w:p>
       <w:pPr>
@@ -30353,8 +31294,16 @@
         <w:rPr>
           <w:b/>
         </w:rPr>
-        <w:t>Allow users to reset their password through the API</w:t>
+        <w:t xml:space="preserve">Allow users to reset their password through the </w:t>
       </w:r>
+      <w:proofErr w:type="gramStart"/>
+      <w:r>
+        <w:rPr>
+          <w:b/>
+        </w:rPr>
+        <w:t>API</w:t>
+      </w:r>
+      <w:proofErr w:type="gramEnd"/>
     </w:p>
     <w:p/>
     <w:p>
@@ -30417,8 +31366,16 @@
         <w:rPr>
           <w:b/>
         </w:rPr>
-        <w:t>Create or delete an admin through the UI</w:t>
+        <w:t xml:space="preserve">Create or delete an admin through the </w:t>
       </w:r>
+      <w:proofErr w:type="gramStart"/>
+      <w:r>
+        <w:rPr>
+          <w:b/>
+        </w:rPr>
+        <w:t>UI</w:t>
+      </w:r>
+      <w:proofErr w:type="gramEnd"/>
     </w:p>
     <w:p>
       <w:pPr>
@@ -30587,8 +31544,16 @@
         <w:rPr>
           <w:b/>
         </w:rPr>
-        <w:t>Start a Server to serve all the requests</w:t>
+        <w:t xml:space="preserve">Start a Server to serve all the </w:t>
       </w:r>
+      <w:proofErr w:type="gramStart"/>
+      <w:r>
+        <w:rPr>
+          <w:b/>
+        </w:rPr>
+        <w:t>requests</w:t>
+      </w:r>
+      <w:proofErr w:type="gramEnd"/>
     </w:p>
     <w:p>
       <w:pPr>
@@ -30673,8 +31638,16 @@
         <w:rPr>
           <w:b/>
         </w:rPr>
-        <w:t>Upload and alter S3 credentials to change file upload destination</w:t>
+        <w:t xml:space="preserve">Upload and alter S3 credentials to change file upload </w:t>
       </w:r>
+      <w:proofErr w:type="gramStart"/>
+      <w:r>
+        <w:rPr>
+          <w:b/>
+        </w:rPr>
+        <w:t>destination</w:t>
+      </w:r>
+      <w:proofErr w:type="gramEnd"/>
     </w:p>
     <w:p>
       <w:pPr>
@@ -30842,8 +31815,16 @@
         <w:rPr>
           <w:b/>
         </w:rPr>
-        <w:t>Upload and alter email credentials to change email server destination</w:t>
+        <w:t xml:space="preserve">Upload and alter email credentials to change email server </w:t>
       </w:r>
+      <w:proofErr w:type="gramStart"/>
+      <w:r>
+        <w:rPr>
+          <w:b/>
+        </w:rPr>
+        <w:t>destination</w:t>
+      </w:r>
+      <w:proofErr w:type="gramEnd"/>
     </w:p>
     <w:p>
       <w:pPr>
@@ -30974,7 +31955,23 @@
     <w:p/>
     <w:p>
       <w:r>
-        <w:t>The Settings class allows the admin to perform changes in the states of two of its subclasses, namely the S3 Credentials Management and the Email Credentials Management State. The initial state of these subclasses consists of empty or previously defined user fields. Through APi calls and the UI methods, the admin is able to successfully change and save the state of these fields on process completion.</w:t>
+        <w:t xml:space="preserve">The Settings class allows the admin to perform changes in the states of two of its subclasses, namely the S3 Credentials Management and the Email Credentials Management State. The initial state of these subclasses consists of empty or previously defined user fields. Through </w:t>
+      </w:r>
+      <w:proofErr w:type="spellStart"/>
+      <w:r>
+        <w:t>APi</w:t>
+      </w:r>
+      <w:proofErr w:type="spellEnd"/>
+      <w:r>
+        <w:t xml:space="preserve"> calls and the UI methods, the admin </w:t>
+      </w:r>
+      <w:proofErr w:type="gramStart"/>
+      <w:r>
+        <w:t>is able to</w:t>
+      </w:r>
+      <w:proofErr w:type="gramEnd"/>
+      <w:r>
+        <w:t xml:space="preserve"> successfully change and save the state of these fields on process completion.</w:t>
       </w:r>
     </w:p>
     <w:p/>
@@ -31674,8 +32671,13 @@
           </w:tcPr>
           <w:p>
             <w:r>
-              <w:t>4 Use Case Descriptions + 4 Sequence Diagrams + Assigned</w:t>
-            </w:r>
+              <w:t xml:space="preserve">4 Use Case Descriptions + 4 Sequence Diagrams + </w:t>
+            </w:r>
+            <w:proofErr w:type="gramStart"/>
+            <w:r>
+              <w:t>Assigned</w:t>
+            </w:r>
+            <w:proofErr w:type="gramEnd"/>
           </w:p>
           <w:p>
             <w:r>
@@ -31708,8 +32710,13 @@
           </w:tcPr>
           <w:p>
             <w:r>
-              <w:t>4 Use Case Descriptions + 4 Sequence Diagrams + Assigned</w:t>
-            </w:r>
+              <w:t xml:space="preserve">4 Use Case Descriptions + 4 Sequence Diagrams + </w:t>
+            </w:r>
+            <w:proofErr w:type="gramStart"/>
+            <w:r>
+              <w:t>Assigned</w:t>
+            </w:r>
+            <w:proofErr w:type="gramEnd"/>
           </w:p>
           <w:p>
             <w:r>
@@ -31742,13 +32749,23 @@
           </w:tcPr>
           <w:p>
             <w:r>
-              <w:t>4 Use Case Descriptions + 4 Sequence Diagrams + Assigned</w:t>
-            </w:r>
-          </w:p>
-          <w:p>
-            <w:r>
-              <w:t>Class Diagrams + Use Case Diagram + Pasting and Editing sections from last deliverable</w:t>
-            </w:r>
+              <w:t xml:space="preserve">4 Use Case Descriptions + 4 Sequence Diagrams + </w:t>
+            </w:r>
+            <w:proofErr w:type="gramStart"/>
+            <w:r>
+              <w:t>Assigned</w:t>
+            </w:r>
+            <w:proofErr w:type="gramEnd"/>
+          </w:p>
+          <w:p>
+            <w:r>
+              <w:t xml:space="preserve">Class Diagrams + Use Case Diagram + Pasting and Editing sections from last </w:t>
+            </w:r>
+            <w:proofErr w:type="gramStart"/>
+            <w:r>
+              <w:t>deliverable</w:t>
+            </w:r>
+            <w:proofErr w:type="gramEnd"/>
           </w:p>
           <w:p/>
           <w:p>
@@ -31765,8 +32782,13 @@
             <w:tcW w:w="3256" w:type="dxa"/>
           </w:tcPr>
           <w:p>
-            <w:r>
-              <w:t>Moiz Raza Amir</w:t>
+            <w:proofErr w:type="spellStart"/>
+            <w:r>
+              <w:t>Moiz</w:t>
+            </w:r>
+            <w:proofErr w:type="spellEnd"/>
+            <w:r>
+              <w:t xml:space="preserve"> Raza Amir</w:t>
             </w:r>
           </w:p>
         </w:tc>
@@ -31776,8 +32798,13 @@
           </w:tcPr>
           <w:p>
             <w:r>
-              <w:t>4 Use Case Descriptions + 4 Sequence Diagrams + Assigned</w:t>
-            </w:r>
+              <w:t xml:space="preserve">4 Use Case Descriptions + 4 Sequence Diagrams + </w:t>
+            </w:r>
+            <w:proofErr w:type="gramStart"/>
+            <w:r>
+              <w:t>Assigned</w:t>
+            </w:r>
+            <w:proofErr w:type="gramEnd"/>
           </w:p>
           <w:p>
             <w:r>
@@ -31990,9 +33017,11 @@
             <w:tcW w:w="5386" w:type="dxa"/>
           </w:tcPr>
           <w:p>
+            <w:proofErr w:type="spellStart"/>
             <w:r>
               <w:t>Moiz</w:t>
             </w:r>
+            <w:proofErr w:type="spellEnd"/>
           </w:p>
         </w:tc>
       </w:tr>
@@ -32034,9 +33063,11 @@
             <w:tcW w:w="5386" w:type="dxa"/>
           </w:tcPr>
           <w:p>
+            <w:proofErr w:type="spellStart"/>
             <w:r>
               <w:t>Moiz</w:t>
             </w:r>
+            <w:proofErr w:type="spellEnd"/>
           </w:p>
         </w:tc>
       </w:tr>
@@ -32069,7 +33100,16 @@
           </w:tcPr>
           <w:p>
             <w:r>
-              <w:t>UC013-UC016</w:t>
+              <w:t>UC01</w:t>
+            </w:r>
+            <w:r>
+              <w:t>7</w:t>
+            </w:r>
+            <w:r>
+              <w:t>-UC0</w:t>
+            </w:r>
+            <w:r>
+              <w:t>20</w:t>
             </w:r>
           </w:p>
         </w:tc>
@@ -32091,7 +33131,16 @@
           </w:tcPr>
           <w:p>
             <w:r>
-              <w:t>UC017-UC020</w:t>
+              <w:t>UC01</w:t>
+            </w:r>
+            <w:r>
+              <w:t>3</w:t>
+            </w:r>
+            <w:r>
+              <w:t>-UC0</w:t>
+            </w:r>
+            <w:r>
+              <w:t>16</w:t>
             </w:r>
           </w:p>
         </w:tc>

</xml_diff>